<commit_message>
Hamitouche Anis question 4 et 5
</commit_message>
<xml_diff>
--- a/Diagramme de depandance.docx
+++ b/Diagramme de depandance.docx
@@ -574,11 +574,35 @@
         </w:drawing>
       </w:r>
     </w:p>
+    <w:p/>
+    <w:p>
+      <w:r>
+        <w:t>2. L’objectif de l’inversion du contrôle :</w:t>
+      </w:r>
+    </w:p>
+    <w:p>
+      <w:r>
+        <w:t>Permet des modules de hauts niveaux de ne pas dépendre des détails d’implémentation (modules de bas niveau), alors les modules de haut niveau doivent interagir</w:t>
+      </w:r>
+      <w:r>
+        <w:t xml:space="preserve"> </w:t>
+      </w:r>
+      <w:r>
+        <w:t xml:space="preserve">seulement avec les abstractions des Interfaces ou des classes abstraites. </w:t>
+      </w:r>
+      <w:r>
+        <w:rPr>
+          <w:rFonts w:cstheme="minorHAnsi"/>
+          <w:color w:val="333333"/>
+          <w:shd w:val="clear" w:color="auto" w:fill="FFFFFF"/>
+        </w:rPr>
+        <w:t>Donc cela réduit le couplage entre différentes pièces de code.</w:t>
+      </w:r>
+    </w:p>
     <w:p>
       <w:bookmarkStart w:id="0" w:name="_GoBack"/>
       <w:bookmarkEnd w:id="0"/>
     </w:p>
-    <w:p/>
     <w:sectPr>
       <w:pgSz w:w="11906" w:h="16838"/>
       <w:pgMar w:top="1417" w:right="1417" w:bottom="1417" w:left="1417" w:header="708" w:footer="708" w:gutter="0"/>

</xml_diff>

<commit_message>
Hamitouche Anis question 15 et 16
</commit_message>
<xml_diff>
--- a/Diagramme de depandance.docx
+++ b/Diagramme de depandance.docx
@@ -600,6 +600,30 @@
       </w:r>
     </w:p>
     <w:p>
+      <w:r>
+        <w:t xml:space="preserve">3. </w:t>
+      </w:r>
+      <w:r>
+        <w:t>L</w:t>
+      </w:r>
+      <w:r>
+        <w:t xml:space="preserve">e problème qui se trouve lors de l’initialisation de </w:t>
+      </w:r>
+      <w:r>
+        <w:t>nombre de livre mensuel autorisé ou à l’ajout du bonus</w:t>
+      </w:r>
+      <w:r>
+        <w:t xml:space="preserve"> est que si on veut ajouter d’autre type de package donc on doit toujours changer dans le code de ces deux fonctionnalités. Donc le principe O </w:t>
+      </w:r>
+      <w:r>
+        <w:t>(SOLID)</w:t>
+      </w:r>
+      <w:r>
+        <w:t xml:space="preserve"> </w:t>
+      </w:r>
+      <w:r>
+        <w:t>n’est pas respecté.</w:t>
+      </w:r>
       <w:bookmarkStart w:id="0" w:name="_GoBack"/>
       <w:bookmarkEnd w:id="0"/>
     </w:p>

</xml_diff>